<commit_message>
Final Project Polish: MIT License, Stress Test, and Documentation Cleanup
</commit_message>
<xml_diff>
--- a/REPORT.docx
+++ b/REPORT.docx
@@ -87,6 +87,29 @@
         <w:pStyle w:val="Heading2"/>
       </w:pPr>
       <w:r>
+        <w:t>Test Case: Login Form</w:t>
+      </w:r>
+    </w:p>
+    <w:p>
+      <w:r>
+        <w:t>Auditor Status: PASS</w:t>
+      </w:r>
+    </w:p>
+    <w:p>
+      <w:r>
+        <w:t>Compliance Score: 100</w:t>
+      </w:r>
+    </w:p>
+    <w:p>
+      <w:r>
+        <w:t>Differential Oracle Match: True</w:t>
+      </w:r>
+    </w:p>
+    <w:p>
+      <w:pPr>
+        <w:pStyle w:val="Heading2"/>
+      </w:pPr>
+      <w:r>
         <w:t>Test Case: Semantic Violation</w:t>
       </w:r>
     </w:p>
@@ -111,6 +134,29 @@
       </w:pPr>
       <w:r>
         <w:t>Test Case: Simple Tag Nesting</w:t>
+      </w:r>
+    </w:p>
+    <w:p>
+      <w:r>
+        <w:t>Auditor Status: PASS</w:t>
+      </w:r>
+    </w:p>
+    <w:p>
+      <w:r>
+        <w:t>Compliance Score: 100</w:t>
+      </w:r>
+    </w:p>
+    <w:p>
+      <w:r>
+        <w:t>Differential Oracle Match: True</w:t>
+      </w:r>
+    </w:p>
+    <w:p>
+      <w:pPr>
+        <w:pStyle w:val="Heading2"/>
+      </w:pPr>
+      <w:r>
+        <w:t>Test Case: Table Structure</w:t>
       </w:r>
     </w:p>
     <w:p>

</xml_diff>